<commit_message>
man muss auch speichern
</commit_message>
<xml_diff>
--- a/WordDocumente/Persona_Drafts.docx
+++ b/WordDocumente/Persona_Drafts.docx
@@ -127,6 +127,60 @@
           <w:lang w:eastAsia="de-DE"/>
         </w:rPr>
         <w:t>Stuttgart</w:t>
+      </w:r>
+    </w:p>
+    <w:p/>
+    <w:p>
+      <w:pPr>
+        <w:rPr>
+          <w:sz w:val="36"/>
+          <w:szCs w:val="36"/>
+        </w:rPr>
+      </w:pPr>
+      <w:r>
+        <w:rPr>
+          <w:sz w:val="36"/>
+          <w:szCs w:val="36"/>
+        </w:rPr>
+        <w:t xml:space="preserve">Ziel: </w:t>
+      </w:r>
+    </w:p>
+    <w:p>
+      <w:r>
+        <w:t>Möchte das beste Produkt für den niedrigsten Preis.</w:t>
+      </w:r>
+    </w:p>
+    <w:p>
+      <w:pPr>
+        <w:rPr>
+          <w:sz w:val="36"/>
+          <w:szCs w:val="36"/>
+        </w:rPr>
+      </w:pPr>
+      <w:r>
+        <w:rPr>
+          <w:sz w:val="36"/>
+          <w:szCs w:val="36"/>
+        </w:rPr>
+        <w:t>Problem</w:t>
+      </w:r>
+      <w:r>
+        <w:rPr>
+          <w:sz w:val="36"/>
+          <w:szCs w:val="36"/>
+        </w:rPr>
+        <w:t xml:space="preserve">: </w:t>
+      </w:r>
+    </w:p>
+    <w:p>
+      <w:r>
+        <w:t xml:space="preserve">Für </w:t>
+      </w:r>
+      <w:r>
+        <w:t>effizien</w:t>
+      </w:r>
+      <w:r>
+        <w:t>te umweltbewusste Kaufentscheidungen sind die Informationen zu schwer zu erhalten.</w:t>
       </w:r>
     </w:p>
     <w:p/>
@@ -587,7 +641,7 @@
   <w:style w:type="paragraph" w:default="1" w:styleId="Standard">
     <w:name w:val="Normal"/>
     <w:qFormat/>
-    <w:rsid w:val="00DC02AF"/>
+    <w:rsid w:val="00C12DCD"/>
   </w:style>
   <w:style w:type="paragraph" w:styleId="berschrift1">
     <w:name w:val="heading 1"/>

</xml_diff>